<commit_message>
Finished draft of week 7 DQ2
</commit_message>
<xml_diff>
--- a/week7_dir/DQ1_dir/ELangit_week7_DQ1.docx
+++ b/week7_dir/DQ1_dir/ELangit_week7_DQ1.docx
@@ -18,194 +18,25 @@
         <w:t xml:space="preserve">There have been numerous programs, both government and privately funded, that have attempted to bridge this divide. Here in the United States, especially in Silicon Valley, where I live, just about every business has an online presence. </w:t>
       </w:r>
       <w:r>
-        <w:t xml:space="preserve">Thus, I am in full agreement that those that have quality Internet access have an advantage over those that do not. However, here in the United States, I do believe that the digital divide is overblown, and most programs that provide free equipment (e.g., laptops, tablets, and smart phones) as well </w:t>
-      </w:r>
-      <w:r>
-        <w:t>a</w:t>
-      </w:r>
-      <w:r>
-        <w:t>s</w:t>
-      </w:r>
-      <w:r>
-        <w:t xml:space="preserve"> free Internet access is</w:t>
-      </w:r>
-      <w:r>
-        <w:t xml:space="preserve"> unnecessary.</w:t>
-      </w:r>
-    </w:p>
-    <w:p>
-      <w:pPr>
-        <w:ind w:left="720"/>
-      </w:pPr>
-    </w:p>
-    <w:p>
-      <w:r>
-        <w:t>EFFECTS OF INCREASED AVAILABILITY OF INTERNET ACCESS</w:t>
-      </w:r>
-    </w:p>
-    <w:p>
-      <w:pPr>
-        <w:ind w:left="720"/>
-      </w:pPr>
-      <w:r>
-        <w:t xml:space="preserve">First of all, the evidence </w:t>
-      </w:r>
-      <w:r>
-        <w:t>shows</w:t>
-      </w:r>
-      <w:r>
-        <w:t xml:space="preserve"> that </w:t>
-      </w:r>
-      <w:r>
-        <w:t>the availability of</w:t>
-      </w:r>
-      <w:r>
-        <w:t xml:space="preserve"> additional</w:t>
-      </w:r>
-      <w:r>
-        <w:t xml:space="preserve"> </w:t>
-      </w:r>
-      <w:r>
-        <w:t xml:space="preserve">devices and Internet access has </w:t>
-      </w:r>
-      <w:r>
-        <w:t>not resulted in increased productivity to those in the lower economic spectrum. Instead, the increased availability of Internet access has resu</w:t>
-      </w:r>
-      <w:r>
-        <w:t xml:space="preserve">lted in more time being wasted. Children, particularly those with less-educated parents, are using the Internet mainly for </w:t>
-      </w:r>
-      <w:r>
-        <w:t xml:space="preserve">social media and entertainment. </w:t>
-      </w:r>
-      <w:r>
-        <w:t>Much of this has been blamed on the unavailability of adequate supervision for poorer children. However, c</w:t>
-      </w:r>
-      <w:r>
-        <w:t xml:space="preserve">hildren belonging to higher socioeconomic demographics, have also been following similar patterns, albeit, not to the same </w:t>
-      </w:r>
-      <w:r>
-        <w:t>degree as those that are poorer (Richtel, 2012)</w:t>
-      </w:r>
-      <w:r>
-        <w:t>.</w:t>
-      </w:r>
-      <w:r>
-        <w:t xml:space="preserve"> In terms of academics, studies have shown that </w:t>
-      </w:r>
-      <w:r>
-        <w:t xml:space="preserve">an increase in the availability of computers has </w:t>
-      </w:r>
-      <w:r>
-        <w:t>actually had a negative impact on poorer children. When broadband Internet access was made available in poor neighborhoods, the test scores of their students were significantly lower in math and reading (Stross, 2010).</w:t>
-      </w:r>
-    </w:p>
-    <w:p>
-      <w:pPr>
-        <w:ind w:left="720"/>
-      </w:pPr>
-    </w:p>
-    <w:p>
-      <w:r>
-        <w:t>WHAT IS NEEDED INSTEAD</w:t>
-      </w:r>
-    </w:p>
-    <w:p>
-      <w:pPr>
-        <w:ind w:left="720"/>
-      </w:pPr>
-      <w:r>
-        <w:t>Here in San Francisco, almost every neighborhood has a public library, with computers and Internet access available</w:t>
-      </w:r>
-      <w:r>
-        <w:t>, and anybody that walks in can use them.</w:t>
-      </w:r>
-      <w:r>
-        <w:t xml:space="preserve"> </w:t>
-      </w:r>
-      <w:r>
-        <w:t>Those unemployed can easily view job listings at these institutions.</w:t>
-      </w:r>
-      <w:r>
-        <w:t xml:space="preserve"> </w:t>
-      </w:r>
-      <w:r>
-        <w:t xml:space="preserve">However, the few occasions that I have wandered into the library, I have instead witnessed people utilizing these resources for entertainment purposes. </w:t>
-      </w:r>
-      <w:r>
-        <w:t xml:space="preserve">There have even been reports of people using library computers to view pornography (Sankin, 2012). </w:t>
-      </w:r>
-      <w:r>
-        <w:t xml:space="preserve">Therefore, </w:t>
-      </w:r>
-      <w:r>
-        <w:t>I do not agree with the</w:t>
-      </w:r>
-      <w:r>
-        <w:t xml:space="preserve"> argument that </w:t>
-      </w:r>
-      <w:r>
-        <w:t>programs that provide</w:t>
-      </w:r>
-      <w:r>
-        <w:t xml:space="preserve"> laptop</w:t>
-      </w:r>
-      <w:r>
-        <w:t>s</w:t>
-      </w:r>
-      <w:r>
-        <w:t xml:space="preserve"> and smartphone</w:t>
-      </w:r>
-      <w:r>
-        <w:t>s</w:t>
-      </w:r>
-      <w:r>
-        <w:t xml:space="preserve"> with Internet access </w:t>
-      </w:r>
-      <w:r>
-        <w:t xml:space="preserve">are necessary for poorer people </w:t>
-      </w:r>
-      <w:r>
-        <w:t>to participate in today’s digital world.</w:t>
-      </w:r>
-    </w:p>
-    <w:p>
-      <w:pPr>
-        <w:ind w:left="720"/>
-      </w:pPr>
-    </w:p>
-    <w:p>
-      <w:r>
-        <w:t>CONCLUSION</w:t>
-      </w:r>
-    </w:p>
-    <w:p>
-      <w:pPr>
-        <w:ind w:left="720"/>
-      </w:pPr>
-      <w:r>
-        <w:t>An increase in the availability of devices with access to the Internet has</w:t>
-      </w:r>
-      <w:r>
-        <w:t xml:space="preserve"> not been the great equalizer that was expected. </w:t>
-      </w:r>
-      <w:r>
-        <w:t xml:space="preserve">Instead, the focus should be no instilling more discipline and self-control in individuals, so that they are using the available technology wisely. </w:t>
-      </w:r>
-      <w:r>
-        <w:t xml:space="preserve">Programs that provide free Internet </w:t>
-      </w:r>
-      <w:r>
-        <w:lastRenderedPageBreak/>
-        <w:t>access do not</w:t>
-      </w:r>
-      <w:r>
-        <w:t xml:space="preserve"> address this issue.</w:t>
-      </w:r>
-      <w:r>
-        <w:t xml:space="preserve"> History tells us that simply throwing money at the problem rarely fixes the underlying cause.</w:t>
+        <w:t>Thus, I am in full agreement that those that have quality Internet access have an advantage over those that do not. However, here in the United States, I do believe that the digital divide is overblo</w:t>
       </w:r>
       <w:bookmarkStart w:id="0" w:name="_GoBack"/>
       <w:bookmarkEnd w:id="0"/>
+      <w:r>
+        <w:t xml:space="preserve">wn, and most programs that provide free equipment (e.g., laptops, tablets, and smart phones) as well </w:t>
+      </w:r>
+      <w:r>
+        <w:t>a</w:t>
+      </w:r>
+      <w:r>
+        <w:t>s</w:t>
+      </w:r>
+      <w:r>
+        <w:t xml:space="preserve"> free Internet access is</w:t>
+      </w:r>
+      <w:r>
+        <w:t xml:space="preserve"> unnecessary.</w:t>
+      </w:r>
     </w:p>
     <w:p>
       <w:pPr>
@@ -214,6 +45,207 @@
     </w:p>
     <w:p>
       <w:r>
+        <w:t>EFFECTS OF INCREASED AVAILABILITY OF INTERNET ACCESS</w:t>
+      </w:r>
+    </w:p>
+    <w:p>
+      <w:pPr>
+        <w:ind w:left="720"/>
+      </w:pPr>
+      <w:r>
+        <w:t xml:space="preserve">First of all, the evidence </w:t>
+      </w:r>
+      <w:r>
+        <w:t>shows</w:t>
+      </w:r>
+      <w:r>
+        <w:t xml:space="preserve"> that </w:t>
+      </w:r>
+      <w:r>
+        <w:t>the availability of</w:t>
+      </w:r>
+      <w:r>
+        <w:t xml:space="preserve"> additional</w:t>
+      </w:r>
+      <w:r>
+        <w:t xml:space="preserve"> </w:t>
+      </w:r>
+      <w:r>
+        <w:t xml:space="preserve">devices and Internet access has </w:t>
+      </w:r>
+      <w:r>
+        <w:t>not resulted in increased productivity to those in the lower economic spectrum. Instead, the increased availability of Internet access has resu</w:t>
+      </w:r>
+      <w:r>
+        <w:t xml:space="preserve">lted in more time being wasted. Children, particularly those with less-educated parents, are using the Internet mainly for </w:t>
+      </w:r>
+      <w:r>
+        <w:t xml:space="preserve">social media and entertainment. </w:t>
+      </w:r>
+      <w:r>
+        <w:t>Much of this has been blamed on the unavailability of adequate supervision for poorer children. However, c</w:t>
+      </w:r>
+      <w:r>
+        <w:t xml:space="preserve">hildren belonging to higher socioeconomic demographics, have also been following similar patterns, albeit, not to the same </w:t>
+      </w:r>
+      <w:r>
+        <w:t>degree as those that are poorer (</w:t>
+      </w:r>
+      <w:proofErr w:type="spellStart"/>
+      <w:r>
+        <w:t>Richtel</w:t>
+      </w:r>
+      <w:proofErr w:type="spellEnd"/>
+      <w:r>
+        <w:t>, 2012)</w:t>
+      </w:r>
+      <w:r>
+        <w:t>.</w:t>
+      </w:r>
+      <w:r>
+        <w:t xml:space="preserve"> In terms of academics, studies have shown that </w:t>
+      </w:r>
+      <w:r>
+        <w:t xml:space="preserve">an increase in the availability of computers has </w:t>
+      </w:r>
+      <w:r>
+        <w:t>actually had a negative impact on poorer children. When broadband Internet access was made available in poor neighborhoods, the test scores of their students were significantly lower in math and reading (</w:t>
+      </w:r>
+      <w:proofErr w:type="spellStart"/>
+      <w:r>
+        <w:t>Stross</w:t>
+      </w:r>
+      <w:proofErr w:type="spellEnd"/>
+      <w:r>
+        <w:t>, 2010).</w:t>
+      </w:r>
+    </w:p>
+    <w:p>
+      <w:pPr>
+        <w:ind w:left="720"/>
+      </w:pPr>
+    </w:p>
+    <w:p>
+      <w:r>
+        <w:t>WHAT IS NEEDED INSTEAD</w:t>
+      </w:r>
+    </w:p>
+    <w:p>
+      <w:pPr>
+        <w:ind w:left="720"/>
+      </w:pPr>
+      <w:r>
+        <w:t>Here in San Francisco, almost every neighborhood has a public library, with computers and Internet access available</w:t>
+      </w:r>
+      <w:r>
+        <w:t>, and anybody that walks in can use them.</w:t>
+      </w:r>
+      <w:r>
+        <w:t xml:space="preserve"> </w:t>
+      </w:r>
+      <w:r>
+        <w:t>Those unemployed can easily view job listings at these institutions.</w:t>
+      </w:r>
+      <w:r>
+        <w:t xml:space="preserve"> </w:t>
+      </w:r>
+      <w:r>
+        <w:t xml:space="preserve">However, the few occasions that I have wandered into the library, I have instead witnessed people utilizing these resources for entertainment purposes. </w:t>
+      </w:r>
+      <w:r>
+        <w:t>There have even been reports of people using library computers to view pornography (</w:t>
+      </w:r>
+      <w:proofErr w:type="spellStart"/>
+      <w:r>
+        <w:t>Sankin</w:t>
+      </w:r>
+      <w:proofErr w:type="spellEnd"/>
+      <w:r>
+        <w:t xml:space="preserve">, 2012). </w:t>
+      </w:r>
+      <w:r>
+        <w:t xml:space="preserve">Therefore, </w:t>
+      </w:r>
+      <w:r>
+        <w:t>I do not agree with the</w:t>
+      </w:r>
+      <w:r>
+        <w:t xml:space="preserve"> argument that </w:t>
+      </w:r>
+      <w:r>
+        <w:t>programs that provide</w:t>
+      </w:r>
+      <w:r>
+        <w:t xml:space="preserve"> laptop</w:t>
+      </w:r>
+      <w:r>
+        <w:t>s</w:t>
+      </w:r>
+      <w:r>
+        <w:t xml:space="preserve"> and smartphone</w:t>
+      </w:r>
+      <w:r>
+        <w:t>s</w:t>
+      </w:r>
+      <w:r>
+        <w:t xml:space="preserve"> with Internet access </w:t>
+      </w:r>
+      <w:r>
+        <w:t xml:space="preserve">are necessary for poorer people </w:t>
+      </w:r>
+      <w:r>
+        <w:t>to participate in today’s digital world.</w:t>
+      </w:r>
+    </w:p>
+    <w:p>
+      <w:pPr>
+        <w:ind w:left="720"/>
+      </w:pPr>
+    </w:p>
+    <w:p>
+      <w:r>
+        <w:t>CONCLUSION</w:t>
+      </w:r>
+    </w:p>
+    <w:p>
+      <w:pPr>
+        <w:ind w:left="720"/>
+      </w:pPr>
+      <w:r>
+        <w:t>An increase in the availability of devices with access to the Internet has</w:t>
+      </w:r>
+      <w:r>
+        <w:t xml:space="preserve"> not been the great equalizer that was expected. </w:t>
+      </w:r>
+      <w:r>
+        <w:t xml:space="preserve">Instead, the focus should be no instilling more discipline and self-control in individuals, so that they are using the available technology wisely. </w:t>
+      </w:r>
+      <w:r>
+        <w:t xml:space="preserve">Programs that provide free Internet </w:t>
+      </w:r>
+      <w:proofErr w:type="gramStart"/>
+      <w:r>
+        <w:lastRenderedPageBreak/>
+        <w:t>access</w:t>
+      </w:r>
+      <w:proofErr w:type="gramEnd"/>
+      <w:r>
+        <w:t xml:space="preserve"> do not</w:t>
+      </w:r>
+      <w:r>
+        <w:t xml:space="preserve"> address this issue.</w:t>
+      </w:r>
+      <w:r>
+        <w:t xml:space="preserve"> History tells us that simply throwing money at the problem rarely fixes the underlying cause.</w:t>
+      </w:r>
+    </w:p>
+    <w:p>
+      <w:pPr>
+        <w:ind w:left="720"/>
+      </w:pPr>
+    </w:p>
+    <w:p>
+      <w:r>
         <w:t>REFERENCES</w:t>
       </w:r>
       <w:r>
@@ -224,8 +256,13 @@
       <w:pPr>
         <w:ind w:left="720"/>
       </w:pPr>
-      <w:r>
-        <w:t>Richtel, M., (2012) ‘</w:t>
+      <w:proofErr w:type="spellStart"/>
+      <w:r>
+        <w:t>Richtel</w:t>
+      </w:r>
+      <w:proofErr w:type="spellEnd"/>
+      <w:r>
+        <w:t>, M., (2012) ‘</w:t>
       </w:r>
       <w:r>
         <w:t>Wasting Time Is New Divide in Digital Era</w:t>
@@ -242,7 +279,7 @@
       <w:r>
         <w:t xml:space="preserve">[Online]. Available from: </w:t>
       </w:r>
-      <w:hyperlink r:id="rId5" w:history="1">
+      <w:hyperlink r:id="rId7" w:history="1">
         <w:r>
           <w:rPr>
             <w:rStyle w:val="Hyperlink"/>
@@ -266,8 +303,14 @@
       <w:pPr>
         <w:ind w:left="720"/>
       </w:pPr>
-      <w:r>
-        <w:t>Sankin, A. (2012) ‘</w:t>
+      <w:proofErr w:type="spellStart"/>
+      <w:proofErr w:type="gramStart"/>
+      <w:r>
+        <w:t>Sankin</w:t>
+      </w:r>
+      <w:proofErr w:type="spellEnd"/>
+      <w:r>
+        <w:t>, A. (2012) ‘</w:t>
       </w:r>
       <w:r>
         <w:t>San Francisco Library Porn Shield Lets Patrons View Adult Content In Private</w:t>
@@ -282,9 +325,13 @@
         <w:t xml:space="preserve">Huffington Post </w:t>
       </w:r>
       <w:r>
-        <w:t xml:space="preserve">[Online]. Available from: </w:t>
-      </w:r>
-      <w:hyperlink r:id="rId6" w:history="1">
+        <w:t>[Online].</w:t>
+      </w:r>
+      <w:proofErr w:type="gramEnd"/>
+      <w:r>
+        <w:t xml:space="preserve"> Available from: </w:t>
+      </w:r>
+      <w:hyperlink r:id="rId8" w:history="1">
         <w:r>
           <w:rPr>
             <w:rStyle w:val="Hyperlink"/>
@@ -305,8 +352,13 @@
       <w:pPr>
         <w:ind w:left="720"/>
       </w:pPr>
-      <w:r>
-        <w:t>Stross, R. (2010) ‘</w:t>
+      <w:proofErr w:type="spellStart"/>
+      <w:r>
+        <w:t>Stross</w:t>
+      </w:r>
+      <w:proofErr w:type="spellEnd"/>
+      <w:r>
+        <w:t>, R. (2010) ‘</w:t>
       </w:r>
       <w:r>
         <w:t>Computers at Home: Educational Hope vs. Teenage Reality</w:t>
@@ -323,7 +375,7 @@
       <w:r>
         <w:t xml:space="preserve">[Online]. Available from: </w:t>
       </w:r>
-      <w:hyperlink r:id="rId7" w:history="1">
+      <w:hyperlink r:id="rId9" w:history="1">
         <w:r>
           <w:rPr>
             <w:rStyle w:val="Hyperlink"/>
@@ -341,6 +393,7 @@
       </w:pPr>
     </w:p>
     <w:sectPr>
+      <w:headerReference w:type="default" r:id="rId10"/>
       <w:pgSz w:w="12240" w:h="15840"/>
       <w:pgMar w:top="1440" w:right="1800" w:bottom="1440" w:left="1800" w:header="720" w:footer="720" w:gutter="0"/>
       <w:cols w:space="720"/>
@@ -348,6 +401,69 @@
     </w:sectPr>
   </w:body>
 </w:document>
+</file>
+
+<file path=word/endnotes.xml><?xml version="1.0" encoding="utf-8"?>
+<w:endnotes xmlns:wpc="http://schemas.microsoft.com/office/word/2010/wordprocessingCanvas" xmlns:mo="http://schemas.microsoft.com/office/mac/office/2008/main" xmlns:mc="http://schemas.openxmlformats.org/markup-compatibility/2006" xmlns:mv="urn:schemas-microsoft-com:mac:vml" xmlns:o="urn:schemas-microsoft-com:office:office" xmlns:r="http://schemas.openxmlformats.org/officeDocument/2006/relationships" xmlns:m="http://schemas.openxmlformats.org/officeDocument/2006/math" xmlns:v="urn:schemas-microsoft-com:vml" xmlns:wp14="http://schemas.microsoft.com/office/word/2010/wordprocessingDrawing" xmlns:wp="http://schemas.openxmlformats.org/drawingml/2006/wordprocessingDrawing" xmlns:w10="urn:schemas-microsoft-com:office:word" xmlns:w="http://schemas.openxmlformats.org/wordprocessingml/2006/main" xmlns:w14="http://schemas.microsoft.com/office/word/2010/wordml" xmlns:wpg="http://schemas.microsoft.com/office/word/2010/wordprocessingGroup" xmlns:wpi="http://schemas.microsoft.com/office/word/2010/wordprocessingInk" xmlns:wne="http://schemas.microsoft.com/office/word/2006/wordml" xmlns:wps="http://schemas.microsoft.com/office/word/2010/wordprocessingShape" mc:Ignorable="w14 wp14">
+  <w:endnote w:type="separator" w:id="-1">
+    <w:p>
+      <w:r>
+        <w:separator/>
+      </w:r>
+    </w:p>
+  </w:endnote>
+  <w:endnote w:type="continuationSeparator" w:id="0">
+    <w:p>
+      <w:r>
+        <w:continuationSeparator/>
+      </w:r>
+    </w:p>
+  </w:endnote>
+</w:endnotes>
+</file>
+
+<file path=word/footnotes.xml><?xml version="1.0" encoding="utf-8"?>
+<w:footnotes xmlns:wpc="http://schemas.microsoft.com/office/word/2010/wordprocessingCanvas" xmlns:mo="http://schemas.microsoft.com/office/mac/office/2008/main" xmlns:mc="http://schemas.openxmlformats.org/markup-compatibility/2006" xmlns:mv="urn:schemas-microsoft-com:mac:vml" xmlns:o="urn:schemas-microsoft-com:office:office" xmlns:r="http://schemas.openxmlformats.org/officeDocument/2006/relationships" xmlns:m="http://schemas.openxmlformats.org/officeDocument/2006/math" xmlns:v="urn:schemas-microsoft-com:vml" xmlns:wp14="http://schemas.microsoft.com/office/word/2010/wordprocessingDrawing" xmlns:wp="http://schemas.openxmlformats.org/drawingml/2006/wordprocessingDrawing" xmlns:w10="urn:schemas-microsoft-com:office:word" xmlns:w="http://schemas.openxmlformats.org/wordprocessingml/2006/main" xmlns:w14="http://schemas.microsoft.com/office/word/2010/wordml" xmlns:wpg="http://schemas.microsoft.com/office/word/2010/wordprocessingGroup" xmlns:wpi="http://schemas.microsoft.com/office/word/2010/wordprocessingInk" xmlns:wne="http://schemas.microsoft.com/office/word/2006/wordml" xmlns:wps="http://schemas.microsoft.com/office/word/2010/wordprocessingShape" mc:Ignorable="w14 wp14">
+  <w:footnote w:type="separator" w:id="-1">
+    <w:p>
+      <w:r>
+        <w:separator/>
+      </w:r>
+    </w:p>
+  </w:footnote>
+  <w:footnote w:type="continuationSeparator" w:id="0">
+    <w:p>
+      <w:r>
+        <w:continuationSeparator/>
+      </w:r>
+    </w:p>
+  </w:footnote>
+</w:footnotes>
+</file>
+
+<file path=word/header1.xml><?xml version="1.0" encoding="utf-8"?>
+<w:hdr xmlns:wpc="http://schemas.microsoft.com/office/word/2010/wordprocessingCanvas" xmlns:mo="http://schemas.microsoft.com/office/mac/office/2008/main" xmlns:mc="http://schemas.openxmlformats.org/markup-compatibility/2006" xmlns:mv="urn:schemas-microsoft-com:mac:vml" xmlns:o="urn:schemas-microsoft-com:office:office" xmlns:r="http://schemas.openxmlformats.org/officeDocument/2006/relationships" xmlns:m="http://schemas.openxmlformats.org/officeDocument/2006/math" xmlns:v="urn:schemas-microsoft-com:vml" xmlns:wp14="http://schemas.microsoft.com/office/word/2010/wordprocessingDrawing" xmlns:wp="http://schemas.openxmlformats.org/drawingml/2006/wordprocessingDrawing" xmlns:w10="urn:schemas-microsoft-com:office:word" xmlns:w="http://schemas.openxmlformats.org/wordprocessingml/2006/main" xmlns:w14="http://schemas.microsoft.com/office/word/2010/wordml" xmlns:wpg="http://schemas.microsoft.com/office/word/2010/wordprocessingGroup" xmlns:wpi="http://schemas.microsoft.com/office/word/2010/wordprocessingInk" xmlns:wne="http://schemas.microsoft.com/office/word/2006/wordml" xmlns:wps="http://schemas.microsoft.com/office/word/2010/wordprocessingShape" mc:Ignorable="w14 wp14">
+  <w:p>
+    <w:pPr>
+      <w:pStyle w:val="Header"/>
+    </w:pPr>
+    <w:r>
+      <w:t xml:space="preserve">Emanuel </w:t>
+    </w:r>
+    <w:proofErr w:type="spellStart"/>
+    <w:r>
+      <w:t>Langit</w:t>
+    </w:r>
+    <w:proofErr w:type="spellEnd"/>
+    <w:r>
+      <w:tab/>
+    </w:r>
+    <w:r>
+      <w:tab/>
+      <w:t>Week 7 DQ1</w:t>
+    </w:r>
+  </w:p>
+</w:hdr>
 </file>
 
 <file path=word/styles.xml><?xml version="1.0" encoding="utf-8"?>
@@ -543,6 +659,48 @@
       <w:color w:val="0000FF" w:themeColor="hyperlink"/>
       <w:u w:val="single"/>
     </w:rPr>
+  </w:style>
+  <w:style w:type="paragraph" w:styleId="Header">
+    <w:name w:val="header"/>
+    <w:basedOn w:val="Normal"/>
+    <w:link w:val="HeaderChar"/>
+    <w:uiPriority w:val="99"/>
+    <w:unhideWhenUsed/>
+    <w:rsid w:val="00A8416F"/>
+    <w:pPr>
+      <w:tabs>
+        <w:tab w:val="center" w:pos="4320"/>
+        <w:tab w:val="right" w:pos="8640"/>
+      </w:tabs>
+    </w:pPr>
+  </w:style>
+  <w:style w:type="character" w:customStyle="1" w:styleId="HeaderChar">
+    <w:name w:val="Header Char"/>
+    <w:basedOn w:val="DefaultParagraphFont"/>
+    <w:link w:val="Header"/>
+    <w:uiPriority w:val="99"/>
+    <w:rsid w:val="00A8416F"/>
+  </w:style>
+  <w:style w:type="paragraph" w:styleId="Footer">
+    <w:name w:val="footer"/>
+    <w:basedOn w:val="Normal"/>
+    <w:link w:val="FooterChar"/>
+    <w:uiPriority w:val="99"/>
+    <w:unhideWhenUsed/>
+    <w:rsid w:val="00A8416F"/>
+    <w:pPr>
+      <w:tabs>
+        <w:tab w:val="center" w:pos="4320"/>
+        <w:tab w:val="right" w:pos="8640"/>
+      </w:tabs>
+    </w:pPr>
+  </w:style>
+  <w:style w:type="character" w:customStyle="1" w:styleId="FooterChar">
+    <w:name w:val="Footer Char"/>
+    <w:basedOn w:val="DefaultParagraphFont"/>
+    <w:link w:val="Footer"/>
+    <w:uiPriority w:val="99"/>
+    <w:rsid w:val="00A8416F"/>
   </w:style>
 </w:styles>
 </file>
@@ -740,6 +898,48 @@
       <w:color w:val="0000FF" w:themeColor="hyperlink"/>
       <w:u w:val="single"/>
     </w:rPr>
+  </w:style>
+  <w:style w:type="paragraph" w:styleId="Header">
+    <w:name w:val="header"/>
+    <w:basedOn w:val="Normal"/>
+    <w:link w:val="HeaderChar"/>
+    <w:uiPriority w:val="99"/>
+    <w:unhideWhenUsed/>
+    <w:rsid w:val="00A8416F"/>
+    <w:pPr>
+      <w:tabs>
+        <w:tab w:val="center" w:pos="4320"/>
+        <w:tab w:val="right" w:pos="8640"/>
+      </w:tabs>
+    </w:pPr>
+  </w:style>
+  <w:style w:type="character" w:customStyle="1" w:styleId="HeaderChar">
+    <w:name w:val="Header Char"/>
+    <w:basedOn w:val="DefaultParagraphFont"/>
+    <w:link w:val="Header"/>
+    <w:uiPriority w:val="99"/>
+    <w:rsid w:val="00A8416F"/>
+  </w:style>
+  <w:style w:type="paragraph" w:styleId="Footer">
+    <w:name w:val="footer"/>
+    <w:basedOn w:val="Normal"/>
+    <w:link w:val="FooterChar"/>
+    <w:uiPriority w:val="99"/>
+    <w:unhideWhenUsed/>
+    <w:rsid w:val="00A8416F"/>
+    <w:pPr>
+      <w:tabs>
+        <w:tab w:val="center" w:pos="4320"/>
+        <w:tab w:val="right" w:pos="8640"/>
+      </w:tabs>
+    </w:pPr>
+  </w:style>
+  <w:style w:type="character" w:customStyle="1" w:styleId="FooterChar">
+    <w:name w:val="Footer Char"/>
+    <w:basedOn w:val="DefaultParagraphFont"/>
+    <w:link w:val="Footer"/>
+    <w:uiPriority w:val="99"/>
+    <w:rsid w:val="00A8416F"/>
   </w:style>
 </w:styles>
 </file>

</xml_diff>

<commit_message>
Did first round of proof-reading.
</commit_message>
<xml_diff>
--- a/week7_dir/DQ1_dir/ELangit_week7_DQ1.docx
+++ b/week7_dir/DQ1_dir/ELangit_week7_DQ1.docx
@@ -12,232 +12,233 @@
         <w:ind w:left="720"/>
       </w:pPr>
       <w:r>
-        <w:t xml:space="preserve">Ever since the acceptance of the Internet as one of the major channels for distributing information, there has been much discussion over a “digital divide”. This concept argues that those who possess quality Internet access have a disadvantage economically over those who do not. </w:t>
+        <w:t>Ever since the acceptance of the Internet as one of the major channels for distributing information, there has been much discussion over a “digital divide”. This concept argues that those who possess quality Internet access have a</w:t>
+      </w:r>
+      <w:r>
+        <w:t xml:space="preserve">n </w:t>
+      </w:r>
+      <w:r>
+        <w:t xml:space="preserve">advantage economically over those who do not. </w:t>
       </w:r>
       <w:r>
         <w:t xml:space="preserve">There have been numerous programs, both government and privately funded, that have attempted to bridge this divide. Here in the United States, especially in Silicon Valley, where I live, just about every business has an online presence. </w:t>
       </w:r>
       <w:r>
-        <w:t>Thus, I am in full agreement that those that have quality Internet access have an advantage over those that do not. However, here in the United States, I do believe that the digital divide is overblo</w:t>
+        <w:t xml:space="preserve">Thus, I am in full agreement that those that have quality Internet access have an advantage over those that do not. However, here in the United States, I do believe that the digital divide is overblown, and most programs that provide free equipment (e.g., laptops, tablets, and smart phones) as well </w:t>
+      </w:r>
+      <w:r>
+        <w:t>a</w:t>
+      </w:r>
+      <w:r>
+        <w:t>s</w:t>
+      </w:r>
+      <w:r>
+        <w:t xml:space="preserve"> free Internet access is</w:t>
+      </w:r>
+      <w:r>
+        <w:t xml:space="preserve"> unnecessary.</w:t>
+      </w:r>
+    </w:p>
+    <w:p>
+      <w:pPr>
+        <w:ind w:left="720"/>
+      </w:pPr>
+    </w:p>
+    <w:p>
+      <w:r>
+        <w:t>EFFECTS OF INCREASED AVAILABILITY OF INTERNET ACCESS</w:t>
+      </w:r>
+    </w:p>
+    <w:p>
+      <w:pPr>
+        <w:ind w:left="720"/>
+      </w:pPr>
+      <w:r>
+        <w:t xml:space="preserve">First of all, the evidence </w:t>
+      </w:r>
+      <w:r>
+        <w:t>shows</w:t>
+      </w:r>
+      <w:r>
+        <w:t xml:space="preserve"> that </w:t>
+      </w:r>
+      <w:r>
+        <w:t>the availability of</w:t>
+      </w:r>
+      <w:r>
+        <w:t xml:space="preserve"> additional</w:t>
+      </w:r>
+      <w:r>
+        <w:t xml:space="preserve"> </w:t>
+      </w:r>
+      <w:r>
+        <w:t xml:space="preserve">devices and Internet access has </w:t>
+      </w:r>
+      <w:r>
+        <w:t>not resulted in increased productivity to those in the lower economic spectrum. Instead, the increased availability of Internet access has resu</w:t>
+      </w:r>
+      <w:r>
+        <w:t xml:space="preserve">lted in more time being wasted. Children, particularly those with less-educated parents, are using the Internet mainly for </w:t>
+      </w:r>
+      <w:r>
+        <w:t xml:space="preserve">social media and entertainment. </w:t>
+      </w:r>
+      <w:r>
+        <w:t>Much of this has been blamed on the unavailability of adequate supervision for poorer children. However, c</w:t>
+      </w:r>
+      <w:r>
+        <w:t xml:space="preserve">hildren belonging to higher socioeconomic demographics, have also been following similar patterns, albeit, not to the same </w:t>
+      </w:r>
+      <w:r>
+        <w:t>degree as those that are poorer (</w:t>
+      </w:r>
+      <w:proofErr w:type="spellStart"/>
+      <w:r>
+        <w:t>Richtel</w:t>
+      </w:r>
+      <w:proofErr w:type="spellEnd"/>
+      <w:r>
+        <w:t>, 2012)</w:t>
+      </w:r>
+      <w:r>
+        <w:t>.</w:t>
+      </w:r>
+      <w:r>
+        <w:t xml:space="preserve"> In terms of academics, studies have shown that </w:t>
+      </w:r>
+      <w:r>
+        <w:t xml:space="preserve">an increase in the availability of computers has </w:t>
+      </w:r>
+      <w:r>
+        <w:t>actually had a negative impact on poorer children. When broadband Internet access was made available in poor neighborhoods, the test scores of their students were significantly lower in math and reading (</w:t>
+      </w:r>
+      <w:proofErr w:type="spellStart"/>
+      <w:r>
+        <w:t>Stross</w:t>
+      </w:r>
+      <w:proofErr w:type="spellEnd"/>
+      <w:r>
+        <w:t>, 2010).</w:t>
+      </w:r>
+    </w:p>
+    <w:p>
+      <w:pPr>
+        <w:ind w:left="720"/>
+      </w:pPr>
+    </w:p>
+    <w:p>
+      <w:r>
+        <w:t>INTERNET ACCESS IS READILY AVAILABLE</w:t>
+      </w:r>
+    </w:p>
+    <w:p>
+      <w:pPr>
+        <w:ind w:left="720"/>
+      </w:pPr>
+      <w:r>
+        <w:t>Here in San Francisco, almost every neighborhood has a public library, with computers and Internet access available</w:t>
+      </w:r>
+      <w:r>
+        <w:t>, and anybody that walks in can use them.</w:t>
+      </w:r>
+      <w:r>
+        <w:t xml:space="preserve"> </w:t>
+      </w:r>
+      <w:r>
+        <w:t>Those unemployed can easily view job listings at these institutions.</w:t>
+      </w:r>
+      <w:r>
+        <w:t xml:space="preserve"> </w:t>
+      </w:r>
+      <w:r>
+        <w:t xml:space="preserve">However, the few occasions that I have wandered into the library, I have instead witnessed people utilizing these resources for entertainment purposes. </w:t>
+      </w:r>
+      <w:r>
+        <w:t>There have even been reports of people using library computers to view pornography (</w:t>
+      </w:r>
+      <w:proofErr w:type="spellStart"/>
+      <w:r>
+        <w:t>Sankin</w:t>
+      </w:r>
+      <w:proofErr w:type="spellEnd"/>
+      <w:r>
+        <w:t xml:space="preserve">, 2012). </w:t>
+      </w:r>
+      <w:r>
+        <w:t xml:space="preserve">Therefore, </w:t>
+      </w:r>
+      <w:r>
+        <w:t>I do not agree with the</w:t>
+      </w:r>
+      <w:r>
+        <w:t xml:space="preserve"> argument that </w:t>
+      </w:r>
+      <w:r>
+        <w:t>programs that provide</w:t>
+      </w:r>
+      <w:r>
+        <w:t xml:space="preserve"> laptop</w:t>
+      </w:r>
+      <w:r>
+        <w:t>s</w:t>
+      </w:r>
+      <w:r>
+        <w:t xml:space="preserve"> and smartphone</w:t>
+      </w:r>
+      <w:r>
+        <w:t>s</w:t>
+      </w:r>
+      <w:r>
+        <w:t xml:space="preserve"> with Internet access </w:t>
+      </w:r>
+      <w:r>
+        <w:t xml:space="preserve">are necessary for poorer people </w:t>
+      </w:r>
+      <w:r>
+        <w:t>to participate in today’s digital world.</w:t>
+      </w:r>
+    </w:p>
+    <w:p>
+      <w:pPr>
+        <w:ind w:left="720"/>
+      </w:pPr>
+    </w:p>
+    <w:p>
+      <w:r>
+        <w:t>CONCLUSION</w:t>
+      </w:r>
+    </w:p>
+    <w:p>
+      <w:pPr>
+        <w:ind w:left="720"/>
+      </w:pPr>
+      <w:r>
+        <w:t>An increase in the availability of devices with access to the Internet has</w:t>
+      </w:r>
+      <w:r>
+        <w:t xml:space="preserve"> not been the great equalizer that was expected. </w:t>
+      </w:r>
+      <w:r>
+        <w:t xml:space="preserve">Instead, the focus should be no instilling more discipline and self-control in individuals, so that they are using the available technology wisely. </w:t>
+      </w:r>
+      <w:r>
+        <w:t xml:space="preserve">Programs that provide free Internet </w:t>
+      </w:r>
+      <w:r>
+        <w:lastRenderedPageBreak/>
+        <w:t>access do</w:t>
+      </w:r>
+      <w:r>
+        <w:t xml:space="preserve"> not</w:t>
+      </w:r>
+      <w:r>
+        <w:t xml:space="preserve"> address this issue.</w:t>
+      </w:r>
+      <w:r>
+        <w:t xml:space="preserve"> History tells us that simply throwing money at the problem rarely fixes the underlying cause.</w:t>
       </w:r>
       <w:bookmarkStart w:id="0" w:name="_GoBack"/>
       <w:bookmarkEnd w:id="0"/>
-      <w:r>
-        <w:t xml:space="preserve">wn, and most programs that provide free equipment (e.g., laptops, tablets, and smart phones) as well </w:t>
-      </w:r>
-      <w:r>
-        <w:t>a</w:t>
-      </w:r>
-      <w:r>
-        <w:t>s</w:t>
-      </w:r>
-      <w:r>
-        <w:t xml:space="preserve"> free Internet access is</w:t>
-      </w:r>
-      <w:r>
-        <w:t xml:space="preserve"> unnecessary.</w:t>
-      </w:r>
-    </w:p>
-    <w:p>
-      <w:pPr>
-        <w:ind w:left="720"/>
-      </w:pPr>
-    </w:p>
-    <w:p>
-      <w:r>
-        <w:t>EFFECTS OF INCREASED AVAILABILITY OF INTERNET ACCESS</w:t>
-      </w:r>
-    </w:p>
-    <w:p>
-      <w:pPr>
-        <w:ind w:left="720"/>
-      </w:pPr>
-      <w:r>
-        <w:t xml:space="preserve">First of all, the evidence </w:t>
-      </w:r>
-      <w:r>
-        <w:t>shows</w:t>
-      </w:r>
-      <w:r>
-        <w:t xml:space="preserve"> that </w:t>
-      </w:r>
-      <w:r>
-        <w:t>the availability of</w:t>
-      </w:r>
-      <w:r>
-        <w:t xml:space="preserve"> additional</w:t>
-      </w:r>
-      <w:r>
-        <w:t xml:space="preserve"> </w:t>
-      </w:r>
-      <w:r>
-        <w:t xml:space="preserve">devices and Internet access has </w:t>
-      </w:r>
-      <w:r>
-        <w:t>not resulted in increased productivity to those in the lower economic spectrum. Instead, the increased availability of Internet access has resu</w:t>
-      </w:r>
-      <w:r>
-        <w:t xml:space="preserve">lted in more time being wasted. Children, particularly those with less-educated parents, are using the Internet mainly for </w:t>
-      </w:r>
-      <w:r>
-        <w:t xml:space="preserve">social media and entertainment. </w:t>
-      </w:r>
-      <w:r>
-        <w:t>Much of this has been blamed on the unavailability of adequate supervision for poorer children. However, c</w:t>
-      </w:r>
-      <w:r>
-        <w:t xml:space="preserve">hildren belonging to higher socioeconomic demographics, have also been following similar patterns, albeit, not to the same </w:t>
-      </w:r>
-      <w:r>
-        <w:t>degree as those that are poorer (</w:t>
-      </w:r>
-      <w:proofErr w:type="spellStart"/>
-      <w:r>
-        <w:t>Richtel</w:t>
-      </w:r>
-      <w:proofErr w:type="spellEnd"/>
-      <w:r>
-        <w:t>, 2012)</w:t>
-      </w:r>
-      <w:r>
-        <w:t>.</w:t>
-      </w:r>
-      <w:r>
-        <w:t xml:space="preserve"> In terms of academics, studies have shown that </w:t>
-      </w:r>
-      <w:r>
-        <w:t xml:space="preserve">an increase in the availability of computers has </w:t>
-      </w:r>
-      <w:r>
-        <w:t>actually had a negative impact on poorer children. When broadband Internet access was made available in poor neighborhoods, the test scores of their students were significantly lower in math and reading (</w:t>
-      </w:r>
-      <w:proofErr w:type="spellStart"/>
-      <w:r>
-        <w:t>Stross</w:t>
-      </w:r>
-      <w:proofErr w:type="spellEnd"/>
-      <w:r>
-        <w:t>, 2010).</w:t>
-      </w:r>
-    </w:p>
-    <w:p>
-      <w:pPr>
-        <w:ind w:left="720"/>
-      </w:pPr>
-    </w:p>
-    <w:p>
-      <w:r>
-        <w:t>WHAT IS NEEDED INSTEAD</w:t>
-      </w:r>
-    </w:p>
-    <w:p>
-      <w:pPr>
-        <w:ind w:left="720"/>
-      </w:pPr>
-      <w:r>
-        <w:t>Here in San Francisco, almost every neighborhood has a public library, with computers and Internet access available</w:t>
-      </w:r>
-      <w:r>
-        <w:t>, and anybody that walks in can use them.</w:t>
-      </w:r>
-      <w:r>
-        <w:t xml:space="preserve"> </w:t>
-      </w:r>
-      <w:r>
-        <w:t>Those unemployed can easily view job listings at these institutions.</w:t>
-      </w:r>
-      <w:r>
-        <w:t xml:space="preserve"> </w:t>
-      </w:r>
-      <w:r>
-        <w:t xml:space="preserve">However, the few occasions that I have wandered into the library, I have instead witnessed people utilizing these resources for entertainment purposes. </w:t>
-      </w:r>
-      <w:r>
-        <w:t>There have even been reports of people using library computers to view pornography (</w:t>
-      </w:r>
-      <w:proofErr w:type="spellStart"/>
-      <w:r>
-        <w:t>Sankin</w:t>
-      </w:r>
-      <w:proofErr w:type="spellEnd"/>
-      <w:r>
-        <w:t xml:space="preserve">, 2012). </w:t>
-      </w:r>
-      <w:r>
-        <w:t xml:space="preserve">Therefore, </w:t>
-      </w:r>
-      <w:r>
-        <w:t>I do not agree with the</w:t>
-      </w:r>
-      <w:r>
-        <w:t xml:space="preserve"> argument that </w:t>
-      </w:r>
-      <w:r>
-        <w:t>programs that provide</w:t>
-      </w:r>
-      <w:r>
-        <w:t xml:space="preserve"> laptop</w:t>
-      </w:r>
-      <w:r>
-        <w:t>s</w:t>
-      </w:r>
-      <w:r>
-        <w:t xml:space="preserve"> and smartphone</w:t>
-      </w:r>
-      <w:r>
-        <w:t>s</w:t>
-      </w:r>
-      <w:r>
-        <w:t xml:space="preserve"> with Internet access </w:t>
-      </w:r>
-      <w:r>
-        <w:t xml:space="preserve">are necessary for poorer people </w:t>
-      </w:r>
-      <w:r>
-        <w:t>to participate in today’s digital world.</w:t>
-      </w:r>
-    </w:p>
-    <w:p>
-      <w:pPr>
-        <w:ind w:left="720"/>
-      </w:pPr>
-    </w:p>
-    <w:p>
-      <w:r>
-        <w:t>CONCLUSION</w:t>
-      </w:r>
-    </w:p>
-    <w:p>
-      <w:pPr>
-        <w:ind w:left="720"/>
-      </w:pPr>
-      <w:r>
-        <w:t>An increase in the availability of devices with access to the Internet has</w:t>
-      </w:r>
-      <w:r>
-        <w:t xml:space="preserve"> not been the great equalizer that was expected. </w:t>
-      </w:r>
-      <w:r>
-        <w:t xml:space="preserve">Instead, the focus should be no instilling more discipline and self-control in individuals, so that they are using the available technology wisely. </w:t>
-      </w:r>
-      <w:r>
-        <w:t xml:space="preserve">Programs that provide free Internet </w:t>
-      </w:r>
-      <w:proofErr w:type="gramStart"/>
-      <w:r>
-        <w:lastRenderedPageBreak/>
-        <w:t>access</w:t>
-      </w:r>
-      <w:proofErr w:type="gramEnd"/>
-      <w:r>
-        <w:t xml:space="preserve"> do not</w:t>
-      </w:r>
-      <w:r>
-        <w:t xml:space="preserve"> address this issue.</w:t>
-      </w:r>
-      <w:r>
-        <w:t xml:space="preserve"> History tells us that simply throwing money at the problem rarely fixes the underlying cause.</w:t>
-      </w:r>
     </w:p>
     <w:p>
       <w:pPr>

</xml_diff>

<commit_message>
week 7 DQs submitted
</commit_message>
<xml_diff>
--- a/week7_dir/DQ1_dir/ELangit_week7_DQ1.docx
+++ b/week7_dir/DQ1_dir/ELangit_week7_DQ1.docx
@@ -90,15 +90,7 @@
         <w:t xml:space="preserve">hildren belonging to higher socioeconomic demographics, have also been following similar patterns, albeit, not to the same </w:t>
       </w:r>
       <w:r>
-        <w:t>degree as those that are poorer (</w:t>
-      </w:r>
-      <w:proofErr w:type="spellStart"/>
-      <w:r>
-        <w:t>Richtel</w:t>
-      </w:r>
-      <w:proofErr w:type="spellEnd"/>
-      <w:r>
-        <w:t>, 2012)</w:t>
+        <w:t>degree as those that are poorer (Richtel, 2012)</w:t>
       </w:r>
       <w:r>
         <w:t>.</w:t>
@@ -110,15 +102,13 @@
         <w:t xml:space="preserve">an increase in the availability of computers has </w:t>
       </w:r>
       <w:r>
-        <w:t>actually had a negative impact on poorer children. When broadband Internet access was made available in poor neighborhoods, the test scores of their students were significantly lower in math and reading (</w:t>
-      </w:r>
-      <w:proofErr w:type="spellStart"/>
-      <w:r>
-        <w:t>Stross</w:t>
-      </w:r>
-      <w:proofErr w:type="spellEnd"/>
-      <w:r>
-        <w:t>, 2010).</w:t>
+        <w:t xml:space="preserve">actually had a negative impact on poorer children. When broadband Internet access was made </w:t>
+      </w:r>
+      <w:r>
+        <w:t xml:space="preserve">widely </w:t>
+      </w:r>
+      <w:r>
+        <w:t>available in poor neighborhoods, the test scores of their students were significantly lower in math and reading (Stross, 2010).</w:t>
       </w:r>
     </w:p>
     <w:p>
@@ -128,7 +118,13 @@
     </w:p>
     <w:p>
       <w:r>
-        <w:t>INTERNET ACCESS IS READILY AVAILABLE</w:t>
+        <w:t xml:space="preserve">INTERNET ACCESS IS </w:t>
+      </w:r>
+      <w:r>
+        <w:t>ALREADY</w:t>
+      </w:r>
+      <w:r>
+        <w:t xml:space="preserve"> AVAILABLE</w:t>
       </w:r>
     </w:p>
     <w:p>
@@ -154,15 +150,7 @@
         <w:t xml:space="preserve">However, the few occasions that I have wandered into the library, I have instead witnessed people utilizing these resources for entertainment purposes. </w:t>
       </w:r>
       <w:r>
-        <w:t>There have even been reports of people using library computers to view pornography (</w:t>
-      </w:r>
-      <w:proofErr w:type="spellStart"/>
-      <w:r>
-        <w:t>Sankin</w:t>
-      </w:r>
-      <w:proofErr w:type="spellEnd"/>
-      <w:r>
-        <w:t xml:space="preserve">, 2012). </w:t>
+        <w:t xml:space="preserve">There have even been reports of people using library computers to view pornography (Sankin, 2012). </w:t>
       </w:r>
       <w:r>
         <w:t xml:space="preserve">Therefore, </w:t>
@@ -219,7 +207,15 @@
         <w:t xml:space="preserve"> not been the great equalizer that was expected. </w:t>
       </w:r>
       <w:r>
-        <w:t xml:space="preserve">Instead, the focus should be no instilling more discipline and self-control in individuals, so that they are using the available technology wisely. </w:t>
+        <w:t xml:space="preserve">Instead, the focus should be </w:t>
+      </w:r>
+      <w:r>
+        <w:t>on</w:t>
+      </w:r>
+      <w:bookmarkStart w:id="0" w:name="_GoBack"/>
+      <w:bookmarkEnd w:id="0"/>
+      <w:r>
+        <w:t xml:space="preserve"> instilling more discipline and self-control in individuals, so that they are using the available technology wisely. </w:t>
       </w:r>
       <w:r>
         <w:t xml:space="preserve">Programs that provide free Internet </w:t>
@@ -237,8 +233,6 @@
       <w:r>
         <w:t xml:space="preserve"> History tells us that simply throwing money at the problem rarely fixes the underlying cause.</w:t>
       </w:r>
-      <w:bookmarkStart w:id="0" w:name="_GoBack"/>
-      <w:bookmarkEnd w:id="0"/>
     </w:p>
     <w:p>
       <w:pPr>
@@ -257,13 +251,8 @@
       <w:pPr>
         <w:ind w:left="720"/>
       </w:pPr>
-      <w:proofErr w:type="spellStart"/>
-      <w:r>
-        <w:t>Richtel</w:t>
-      </w:r>
-      <w:proofErr w:type="spellEnd"/>
-      <w:r>
-        <w:t>, M., (2012) ‘</w:t>
+      <w:r>
+        <w:t>Richtel, M., (2012) ‘</w:t>
       </w:r>
       <w:r>
         <w:t>Wasting Time Is New Divide in Digital Era</w:t>
@@ -304,14 +293,8 @@
       <w:pPr>
         <w:ind w:left="720"/>
       </w:pPr>
-      <w:proofErr w:type="spellStart"/>
-      <w:proofErr w:type="gramStart"/>
-      <w:r>
-        <w:t>Sankin</w:t>
-      </w:r>
-      <w:proofErr w:type="spellEnd"/>
-      <w:r>
-        <w:t>, A. (2012) ‘</w:t>
+      <w:r>
+        <w:t>Sankin, A. (2012) ‘</w:t>
       </w:r>
       <w:r>
         <w:t>San Francisco Library Porn Shield Lets Patrons View Adult Content In Private</w:t>
@@ -326,11 +309,7 @@
         <w:t xml:space="preserve">Huffington Post </w:t>
       </w:r>
       <w:r>
-        <w:t>[Online].</w:t>
-      </w:r>
-      <w:proofErr w:type="gramEnd"/>
-      <w:r>
-        <w:t xml:space="preserve"> Available from: </w:t>
+        <w:t xml:space="preserve">[Online]. Available from: </w:t>
       </w:r>
       <w:hyperlink r:id="rId8" w:history="1">
         <w:r>
@@ -353,13 +332,8 @@
       <w:pPr>
         <w:ind w:left="720"/>
       </w:pPr>
-      <w:proofErr w:type="spellStart"/>
-      <w:r>
-        <w:t>Stross</w:t>
-      </w:r>
-      <w:proofErr w:type="spellEnd"/>
-      <w:r>
-        <w:t>, R. (2010) ‘</w:t>
+      <w:r>
+        <w:t>Stross, R. (2010) ‘</w:t>
       </w:r>
       <w:r>
         <w:t>Computers at Home: Educational Hope vs. Teenage Reality</w:t>
@@ -449,13 +423,8 @@
       <w:pStyle w:val="Header"/>
     </w:pPr>
     <w:r>
-      <w:t xml:space="preserve">Emanuel </w:t>
+      <w:t>Emanuel Langit</w:t>
     </w:r>
-    <w:proofErr w:type="spellStart"/>
-    <w:r>
-      <w:t>Langit</w:t>
-    </w:r>
-    <w:proofErr w:type="spellEnd"/>
     <w:r>
       <w:tab/>
     </w:r>

</xml_diff>